<commit_message>
Updated 1.9.0 release notes
</commit_message>
<xml_diff>
--- a/doc/release/HPC DME Release Notes 1.9.0.docx
+++ b/doc/release/HPC DME Release Notes 1.9.0.docx
@@ -1449,8 +1449,6 @@
               </w:rPr>
               <w:t>CLI/CLU:</w:t>
             </w:r>
-            <w:bookmarkStart w:id="0" w:name="_GoBack"/>
-            <w:bookmarkEnd w:id="0"/>
           </w:p>
           <w:p>
             <w:pPr>
@@ -2087,6 +2085,100 @@
               </w:rPr>
               <w:t xml:space="preserve"> file.</w:t>
             </w:r>
+          </w:p>
+          <w:p>
+            <w:pPr>
+              <w:rPr>
+                <w:rFonts w:eastAsia="Times New Roman" w:cstheme="minorHAnsi"/>
+                <w:sz w:val="28"/>
+                <w:szCs w:val="28"/>
+              </w:rPr>
+            </w:pPr>
+          </w:p>
+          <w:p>
+            <w:r>
+              <w:rPr>
+                <w:color w:val="000000"/>
+                <w:sz w:val="28"/>
+                <w:szCs w:val="28"/>
+              </w:rPr>
+              <w:t xml:space="preserve">HPCDATAMGM-1004 – Fixed issue with </w:t>
+            </w:r>
+            <w:r>
+              <w:rPr>
+                <w:rFonts w:eastAsia="Times New Roman"/>
+                <w:color w:val="000000"/>
+                <w:sz w:val="28"/>
+                <w:szCs w:val="28"/>
+              </w:rPr>
+              <w:t xml:space="preserve">default level not being set to All </w:t>
+            </w:r>
+            <w:r>
+              <w:rPr>
+                <w:rFonts w:eastAsia="Times New Roman"/>
+                <w:color w:val="000000"/>
+                <w:sz w:val="28"/>
+                <w:szCs w:val="28"/>
+              </w:rPr>
+              <w:t xml:space="preserve">while executing searches </w:t>
+            </w:r>
+            <w:r>
+              <w:rPr>
+                <w:rFonts w:eastAsia="Times New Roman"/>
+                <w:color w:val="000000"/>
+                <w:sz w:val="28"/>
+                <w:szCs w:val="28"/>
+              </w:rPr>
+              <w:t>through CLU.</w:t>
+            </w:r>
+            <w:r>
+              <w:rPr>
+                <w:rFonts w:eastAsia="Times New Roman"/>
+                <w:color w:val="000000"/>
+                <w:sz w:val="28"/>
+                <w:szCs w:val="28"/>
+              </w:rPr>
+              <w:t xml:space="preserve">  </w:t>
+            </w:r>
+            <w:r>
+              <w:rPr>
+                <w:sz w:val="28"/>
+                <w:szCs w:val="28"/>
+              </w:rPr>
+              <w:t>This was causing 204 result code to be generated when searching for a data</w:t>
+            </w:r>
+            <w:r>
+              <w:rPr>
+                <w:sz w:val="28"/>
+                <w:szCs w:val="28"/>
+              </w:rPr>
+              <w:t xml:space="preserve"> o</w:t>
+            </w:r>
+            <w:r>
+              <w:rPr>
+                <w:sz w:val="28"/>
+                <w:szCs w:val="28"/>
+              </w:rPr>
+              <w:t>bject using parent metadata. Results were obtained only when the level was explicitly set to 1.</w:t>
+            </w:r>
+            <w:r>
+              <w:t xml:space="preserve"> </w:t>
+            </w:r>
+            <w:r>
+              <w:t xml:space="preserve"> </w:t>
+            </w:r>
+            <w:bookmarkStart w:id="0" w:name="_GoBack"/>
+            <w:bookmarkEnd w:id="0"/>
+          </w:p>
+          <w:p>
+            <w:pPr>
+              <w:spacing w:after="0" w:line="240" w:lineRule="auto"/>
+              <w:rPr>
+                <w:color w:val="000000"/>
+                <w:sz w:val="28"/>
+                <w:szCs w:val="28"/>
+              </w:rPr>
+            </w:pPr>
           </w:p>
           <w:p>
             <w:pPr>
@@ -4556,6 +4648,155 @@
     </w:lvl>
   </w:abstractNum>
   <w:abstractNum w:abstractNumId="13" w15:restartNumberingAfterBreak="0">
+    <w:nsid w:val="59596382"/>
+    <w:multiLevelType w:val="multilevel"/>
+    <w:tmpl w:val="961E714E"/>
+    <w:lvl w:ilvl="0">
+      <w:start w:val="1"/>
+      <w:numFmt w:val="bullet"/>
+      <w:lvlText w:val=""/>
+      <w:lvlJc w:val="left"/>
+      <w:pPr>
+        <w:tabs>
+          <w:tab w:val="num" w:pos="720"/>
+        </w:tabs>
+        <w:ind w:left="720" w:hanging="360"/>
+      </w:pPr>
+      <w:rPr>
+        <w:rFonts w:ascii="Symbol" w:hAnsi="Symbol" w:hint="default"/>
+        <w:sz w:val="20"/>
+      </w:rPr>
+    </w:lvl>
+    <w:lvl w:ilvl="1">
+      <w:start w:val="1"/>
+      <w:numFmt w:val="bullet"/>
+      <w:lvlText w:val=""/>
+      <w:lvlJc w:val="left"/>
+      <w:pPr>
+        <w:tabs>
+          <w:tab w:val="num" w:pos="1440"/>
+        </w:tabs>
+        <w:ind w:left="1440" w:hanging="360"/>
+      </w:pPr>
+      <w:rPr>
+        <w:rFonts w:ascii="Symbol" w:hAnsi="Symbol" w:hint="default"/>
+        <w:sz w:val="20"/>
+      </w:rPr>
+    </w:lvl>
+    <w:lvl w:ilvl="2">
+      <w:start w:val="1"/>
+      <w:numFmt w:val="bullet"/>
+      <w:lvlText w:val=""/>
+      <w:lvlJc w:val="left"/>
+      <w:pPr>
+        <w:tabs>
+          <w:tab w:val="num" w:pos="2160"/>
+        </w:tabs>
+        <w:ind w:left="2160" w:hanging="360"/>
+      </w:pPr>
+      <w:rPr>
+        <w:rFonts w:ascii="Symbol" w:hAnsi="Symbol" w:hint="default"/>
+        <w:sz w:val="20"/>
+      </w:rPr>
+    </w:lvl>
+    <w:lvl w:ilvl="3">
+      <w:start w:val="1"/>
+      <w:numFmt w:val="bullet"/>
+      <w:lvlText w:val=""/>
+      <w:lvlJc w:val="left"/>
+      <w:pPr>
+        <w:tabs>
+          <w:tab w:val="num" w:pos="2880"/>
+        </w:tabs>
+        <w:ind w:left="2880" w:hanging="360"/>
+      </w:pPr>
+      <w:rPr>
+        <w:rFonts w:ascii="Symbol" w:hAnsi="Symbol" w:hint="default"/>
+        <w:sz w:val="20"/>
+      </w:rPr>
+    </w:lvl>
+    <w:lvl w:ilvl="4">
+      <w:start w:val="1"/>
+      <w:numFmt w:val="bullet"/>
+      <w:lvlText w:val=""/>
+      <w:lvlJc w:val="left"/>
+      <w:pPr>
+        <w:tabs>
+          <w:tab w:val="num" w:pos="3600"/>
+        </w:tabs>
+        <w:ind w:left="3600" w:hanging="360"/>
+      </w:pPr>
+      <w:rPr>
+        <w:rFonts w:ascii="Symbol" w:hAnsi="Symbol" w:hint="default"/>
+        <w:sz w:val="20"/>
+      </w:rPr>
+    </w:lvl>
+    <w:lvl w:ilvl="5">
+      <w:start w:val="1"/>
+      <w:numFmt w:val="bullet"/>
+      <w:lvlText w:val=""/>
+      <w:lvlJc w:val="left"/>
+      <w:pPr>
+        <w:tabs>
+          <w:tab w:val="num" w:pos="4320"/>
+        </w:tabs>
+        <w:ind w:left="4320" w:hanging="360"/>
+      </w:pPr>
+      <w:rPr>
+        <w:rFonts w:ascii="Symbol" w:hAnsi="Symbol" w:hint="default"/>
+        <w:sz w:val="20"/>
+      </w:rPr>
+    </w:lvl>
+    <w:lvl w:ilvl="6">
+      <w:start w:val="1"/>
+      <w:numFmt w:val="bullet"/>
+      <w:lvlText w:val=""/>
+      <w:lvlJc w:val="left"/>
+      <w:pPr>
+        <w:tabs>
+          <w:tab w:val="num" w:pos="5040"/>
+        </w:tabs>
+        <w:ind w:left="5040" w:hanging="360"/>
+      </w:pPr>
+      <w:rPr>
+        <w:rFonts w:ascii="Symbol" w:hAnsi="Symbol" w:hint="default"/>
+        <w:sz w:val="20"/>
+      </w:rPr>
+    </w:lvl>
+    <w:lvl w:ilvl="7">
+      <w:start w:val="1"/>
+      <w:numFmt w:val="bullet"/>
+      <w:lvlText w:val=""/>
+      <w:lvlJc w:val="left"/>
+      <w:pPr>
+        <w:tabs>
+          <w:tab w:val="num" w:pos="5760"/>
+        </w:tabs>
+        <w:ind w:left="5760" w:hanging="360"/>
+      </w:pPr>
+      <w:rPr>
+        <w:rFonts w:ascii="Symbol" w:hAnsi="Symbol" w:hint="default"/>
+        <w:sz w:val="20"/>
+      </w:rPr>
+    </w:lvl>
+    <w:lvl w:ilvl="8">
+      <w:start w:val="1"/>
+      <w:numFmt w:val="bullet"/>
+      <w:lvlText w:val=""/>
+      <w:lvlJc w:val="left"/>
+      <w:pPr>
+        <w:tabs>
+          <w:tab w:val="num" w:pos="6480"/>
+        </w:tabs>
+        <w:ind w:left="6480" w:hanging="360"/>
+      </w:pPr>
+      <w:rPr>
+        <w:rFonts w:ascii="Symbol" w:hAnsi="Symbol" w:hint="default"/>
+        <w:sz w:val="20"/>
+      </w:rPr>
+    </w:lvl>
+  </w:abstractNum>
+  <w:abstractNum w:abstractNumId="14" w15:restartNumberingAfterBreak="0">
     <w:nsid w:val="6E3409FA"/>
     <w:multiLevelType w:val="hybridMultilevel"/>
     <w:tmpl w:val="D048D2FE"/>
@@ -4667,7 +4908,7 @@
       </w:rPr>
     </w:lvl>
   </w:abstractNum>
-  <w:abstractNum w:abstractNumId="14" w15:restartNumberingAfterBreak="0">
+  <w:abstractNum w:abstractNumId="15" w15:restartNumberingAfterBreak="0">
     <w:nsid w:val="72D36408"/>
     <w:multiLevelType w:val="hybridMultilevel"/>
     <w:tmpl w:val="E1ECB950"/>
@@ -4780,7 +5021,7 @@
       </w:rPr>
     </w:lvl>
   </w:abstractNum>
-  <w:abstractNum w:abstractNumId="15" w15:restartNumberingAfterBreak="0">
+  <w:abstractNum w:abstractNumId="16" w15:restartNumberingAfterBreak="0">
     <w:nsid w:val="7E803F3E"/>
     <w:multiLevelType w:val="hybridMultilevel"/>
     <w:tmpl w:val="89201EEE"/>
@@ -4893,7 +5134,7 @@
       </w:rPr>
     </w:lvl>
   </w:abstractNum>
-  <w:abstractNum w:abstractNumId="16" w15:restartNumberingAfterBreak="0">
+  <w:abstractNum w:abstractNumId="17" w15:restartNumberingAfterBreak="0">
     <w:nsid w:val="7FB22B29"/>
     <w:multiLevelType w:val="multilevel"/>
     <w:tmpl w:val="F1FCE446"/>
@@ -5052,7 +5293,7 @@
     <w:abstractNumId w:val="11"/>
   </w:num>
   <w:num w:numId="4">
-    <w:abstractNumId w:val="15"/>
+    <w:abstractNumId w:val="16"/>
   </w:num>
   <w:num w:numId="5">
     <w:abstractNumId w:val="1"/>
@@ -5073,7 +5314,7 @@
     <w:abstractNumId w:val="10"/>
   </w:num>
   <w:num w:numId="11">
-    <w:abstractNumId w:val="16"/>
+    <w:abstractNumId w:val="17"/>
   </w:num>
   <w:num w:numId="12">
     <w:abstractNumId w:val="5"/>
@@ -5082,7 +5323,7 @@
     <w:abstractNumId w:val="2"/>
   </w:num>
   <w:num w:numId="14">
-    <w:abstractNumId w:val="14"/>
+    <w:abstractNumId w:val="15"/>
   </w:num>
   <w:num w:numId="15">
     <w:abstractNumId w:val="6"/>
@@ -5091,7 +5332,19 @@
     <w:abstractNumId w:val="9"/>
   </w:num>
   <w:num w:numId="17">
+    <w:abstractNumId w:val="14"/>
+  </w:num>
+  <w:num w:numId="18">
     <w:abstractNumId w:val="13"/>
+    <w:lvlOverride w:ilvl="0"/>
+    <w:lvlOverride w:ilvl="1"/>
+    <w:lvlOverride w:ilvl="2"/>
+    <w:lvlOverride w:ilvl="3"/>
+    <w:lvlOverride w:ilvl="4"/>
+    <w:lvlOverride w:ilvl="5"/>
+    <w:lvlOverride w:ilvl="6"/>
+    <w:lvlOverride w:ilvl="7"/>
+    <w:lvlOverride w:ilvl="8"/>
   </w:num>
 </w:numbering>
 </file>

</xml_diff>